<commit_message>
atualização dados e rmd
</commit_message>
<xml_diff>
--- a/docs/Trabalho final.docx
+++ b/docs/Trabalho final.docx
@@ -823,20 +823,305 @@
       <w:pPr>
         <w:jc w:val="both"/>
       </w:pPr>
-      <w:r>
-        <w:t xml:space="preserve">In </w:t>
-      </w:r>
-      <w:proofErr w:type="spellStart"/>
-      <w:r>
-        <w:t>our</w:t>
-      </w:r>
-      <w:proofErr w:type="spellEnd"/>
-      <w:r>
-        <w:t xml:space="preserve"> </w:t>
-      </w:r>
-      <w:proofErr w:type="spellStart"/>
-      <w:r>
-        <w:t>rubric</w:t>
+      <w:proofErr w:type="spellStart"/>
+      <w:r>
+        <w:t>Most</w:t>
+      </w:r>
+      <w:proofErr w:type="spellEnd"/>
+      <w:r>
+        <w:t xml:space="preserve"> scholars </w:t>
+      </w:r>
+      <w:proofErr w:type="spellStart"/>
+      <w:r>
+        <w:t>agree</w:t>
+      </w:r>
+      <w:proofErr w:type="spellEnd"/>
+      <w:r>
+        <w:t xml:space="preserve"> </w:t>
+      </w:r>
+      <w:proofErr w:type="spellStart"/>
+      <w:r>
+        <w:t>that</w:t>
+      </w:r>
+      <w:proofErr w:type="spellEnd"/>
+      <w:r>
+        <w:t xml:space="preserve"> </w:t>
+      </w:r>
+      <w:proofErr w:type="spellStart"/>
+      <w:r>
+        <w:t>every</w:t>
+      </w:r>
+      <w:proofErr w:type="spellEnd"/>
+      <w:r>
+        <w:t xml:space="preserve"> </w:t>
+      </w:r>
+      <w:proofErr w:type="spellStart"/>
+      <w:r>
+        <w:t>instance</w:t>
+      </w:r>
+      <w:proofErr w:type="spellEnd"/>
+      <w:r>
+        <w:t xml:space="preserve"> </w:t>
+      </w:r>
+      <w:proofErr w:type="spellStart"/>
+      <w:r>
+        <w:t>of</w:t>
+      </w:r>
+      <w:proofErr w:type="spellEnd"/>
+      <w:r>
+        <w:t xml:space="preserve"> </w:t>
+      </w:r>
+      <w:proofErr w:type="spellStart"/>
+      <w:r>
+        <w:t>populism</w:t>
+      </w:r>
+      <w:proofErr w:type="spellEnd"/>
+      <w:r>
+        <w:t xml:space="preserve"> </w:t>
+      </w:r>
+      <w:proofErr w:type="spellStart"/>
+      <w:r>
+        <w:t>has</w:t>
+      </w:r>
+      <w:proofErr w:type="spellEnd"/>
+      <w:r>
+        <w:t xml:space="preserve"> </w:t>
+      </w:r>
+      <w:proofErr w:type="spellStart"/>
+      <w:r>
+        <w:t>at</w:t>
+      </w:r>
+      <w:proofErr w:type="spellEnd"/>
+      <w:r>
+        <w:t xml:space="preserve"> </w:t>
+      </w:r>
+      <w:proofErr w:type="spellStart"/>
+      <w:r>
+        <w:t>least</w:t>
+      </w:r>
+      <w:proofErr w:type="spellEnd"/>
+      <w:r>
+        <w:t xml:space="preserve"> a </w:t>
+      </w:r>
+      <w:proofErr w:type="spellStart"/>
+      <w:r>
+        <w:t>discourse</w:t>
+      </w:r>
+      <w:proofErr w:type="spellEnd"/>
+      <w:r>
+        <w:t xml:space="preserve"> in </w:t>
+      </w:r>
+      <w:proofErr w:type="spellStart"/>
+      <w:r>
+        <w:t>which</w:t>
+      </w:r>
+      <w:proofErr w:type="spellEnd"/>
+      <w:r>
+        <w:t xml:space="preserve"> </w:t>
+      </w:r>
+      <w:proofErr w:type="spellStart"/>
+      <w:r>
+        <w:t>the</w:t>
+      </w:r>
+      <w:proofErr w:type="spellEnd"/>
+      <w:r>
+        <w:t xml:space="preserve"> </w:t>
+      </w:r>
+      <w:proofErr w:type="spellStart"/>
+      <w:r>
+        <w:t>putative</w:t>
+      </w:r>
+      <w:proofErr w:type="spellEnd"/>
+      <w:r>
+        <w:t xml:space="preserve"> </w:t>
+      </w:r>
+      <w:proofErr w:type="spellStart"/>
+      <w:r>
+        <w:t>will</w:t>
+      </w:r>
+      <w:proofErr w:type="spellEnd"/>
+      <w:r>
+        <w:t xml:space="preserve"> </w:t>
+      </w:r>
+      <w:proofErr w:type="spellStart"/>
+      <w:r>
+        <w:t>of</w:t>
+      </w:r>
+      <w:proofErr w:type="spellEnd"/>
+      <w:r>
+        <w:t xml:space="preserve"> </w:t>
+      </w:r>
+      <w:proofErr w:type="spellStart"/>
+      <w:r>
+        <w:t>the</w:t>
+      </w:r>
+      <w:proofErr w:type="spellEnd"/>
+      <w:r>
+        <w:t xml:space="preserve"> common </w:t>
+      </w:r>
+      <w:proofErr w:type="spellStart"/>
+      <w:r>
+        <w:t>people</w:t>
+      </w:r>
+      <w:proofErr w:type="spellEnd"/>
+      <w:r>
+        <w:t xml:space="preserve"> </w:t>
+      </w:r>
+      <w:proofErr w:type="spellStart"/>
+      <w:r>
+        <w:t>is</w:t>
+      </w:r>
+      <w:proofErr w:type="spellEnd"/>
+      <w:r>
+        <w:t xml:space="preserve"> in </w:t>
+      </w:r>
+      <w:proofErr w:type="spellStart"/>
+      <w:r>
+        <w:t>conflict</w:t>
+      </w:r>
+      <w:proofErr w:type="spellEnd"/>
+      <w:r>
+        <w:t xml:space="preserve"> </w:t>
+      </w:r>
+      <w:proofErr w:type="spellStart"/>
+      <w:r>
+        <w:t>with</w:t>
+      </w:r>
+      <w:proofErr w:type="spellEnd"/>
+      <w:r>
+        <w:t xml:space="preserve"> a </w:t>
+      </w:r>
+      <w:proofErr w:type="spellStart"/>
+      <w:r>
+        <w:t>conspiring</w:t>
+      </w:r>
+      <w:proofErr w:type="spellEnd"/>
+      <w:r>
+        <w:t xml:space="preserve"> elite. </w:t>
+      </w:r>
+      <w:proofErr w:type="spellStart"/>
+      <w:r>
+        <w:t>While</w:t>
+      </w:r>
+      <w:proofErr w:type="spellEnd"/>
+      <w:r>
+        <w:t xml:space="preserve"> scholars still </w:t>
+      </w:r>
+      <w:proofErr w:type="spellStart"/>
+      <w:r>
+        <w:t>disagree</w:t>
+      </w:r>
+      <w:proofErr w:type="spellEnd"/>
+      <w:r>
+        <w:t xml:space="preserve"> </w:t>
+      </w:r>
+      <w:proofErr w:type="spellStart"/>
+      <w:r>
+        <w:t>about</w:t>
+      </w:r>
+      <w:proofErr w:type="spellEnd"/>
+      <w:r>
+        <w:t xml:space="preserve"> </w:t>
+      </w:r>
+      <w:proofErr w:type="spellStart"/>
+      <w:r>
+        <w:t>the</w:t>
+      </w:r>
+      <w:proofErr w:type="spellEnd"/>
+      <w:r>
+        <w:t xml:space="preserve"> </w:t>
+      </w:r>
+      <w:proofErr w:type="spellStart"/>
+      <w:r>
+        <w:t>auxiliary</w:t>
+      </w:r>
+      <w:proofErr w:type="spellEnd"/>
+      <w:r>
+        <w:t xml:space="preserve"> </w:t>
+      </w:r>
+      <w:proofErr w:type="spellStart"/>
+      <w:r>
+        <w:t>attributes</w:t>
+      </w:r>
+      <w:proofErr w:type="spellEnd"/>
+      <w:r>
+        <w:t xml:space="preserve"> </w:t>
+      </w:r>
+      <w:proofErr w:type="spellStart"/>
+      <w:r>
+        <w:t>of</w:t>
+      </w:r>
+      <w:proofErr w:type="spellEnd"/>
+      <w:r>
+        <w:t xml:space="preserve"> </w:t>
+      </w:r>
+      <w:proofErr w:type="spellStart"/>
+      <w:r>
+        <w:t>populism</w:t>
+      </w:r>
+      <w:proofErr w:type="spellEnd"/>
+      <w:r>
+        <w:t>—</w:t>
+      </w:r>
+      <w:proofErr w:type="spellStart"/>
+      <w:r>
+        <w:t>whether</w:t>
+      </w:r>
+      <w:proofErr w:type="spellEnd"/>
+      <w:r>
+        <w:t xml:space="preserve"> </w:t>
+      </w:r>
+      <w:proofErr w:type="spellStart"/>
+      <w:r>
+        <w:t>certain</w:t>
+      </w:r>
+      <w:proofErr w:type="spellEnd"/>
+      <w:r>
+        <w:t xml:space="preserve"> </w:t>
+      </w:r>
+      <w:proofErr w:type="spellStart"/>
+      <w:r>
+        <w:t>types</w:t>
+      </w:r>
+      <w:proofErr w:type="spellEnd"/>
+      <w:r>
+        <w:t xml:space="preserve"> </w:t>
+      </w:r>
+      <w:proofErr w:type="spellStart"/>
+      <w:r>
+        <w:t>of</w:t>
+      </w:r>
+      <w:proofErr w:type="spellEnd"/>
+      <w:r>
+        <w:t xml:space="preserve"> </w:t>
+      </w:r>
+      <w:proofErr w:type="spellStart"/>
+      <w:r>
+        <w:t>organization</w:t>
+      </w:r>
+      <w:proofErr w:type="spellEnd"/>
+      <w:r>
+        <w:t xml:space="preserve"> </w:t>
+      </w:r>
+      <w:proofErr w:type="spellStart"/>
+      <w:r>
+        <w:t>or</w:t>
+      </w:r>
+      <w:proofErr w:type="spellEnd"/>
+      <w:r>
+        <w:t xml:space="preserve"> </w:t>
+      </w:r>
+      <w:proofErr w:type="spellStart"/>
+      <w:r>
+        <w:t>leadership</w:t>
+      </w:r>
+      <w:proofErr w:type="spellEnd"/>
+      <w:r>
+        <w:t xml:space="preserve"> are more </w:t>
+      </w:r>
+      <w:proofErr w:type="spellStart"/>
+      <w:r>
+        <w:t>populist</w:t>
       </w:r>
       <w:proofErr w:type="spellEnd"/>
       <w:r>
@@ -844,31 +1129,31 @@
       </w:r>
       <w:proofErr w:type="spellStart"/>
       <w:r>
-        <w:t>texts</w:t>
-      </w:r>
-      <w:proofErr w:type="spellEnd"/>
-      <w:r>
-        <w:t xml:space="preserve"> are </w:t>
-      </w:r>
-      <w:proofErr w:type="spellStart"/>
-      <w:r>
-        <w:t>initially</w:t>
-      </w:r>
-      <w:proofErr w:type="spellEnd"/>
-      <w:r>
-        <w:t xml:space="preserve"> </w:t>
-      </w:r>
-      <w:proofErr w:type="spellStart"/>
-      <w:r>
-        <w:t>assigned</w:t>
-      </w:r>
-      <w:proofErr w:type="spellEnd"/>
-      <w:r>
-        <w:t xml:space="preserve"> </w:t>
-      </w:r>
-      <w:proofErr w:type="spellStart"/>
-      <w:r>
-        <w:t>one</w:t>
+        <w:t>whether</w:t>
+      </w:r>
+      <w:proofErr w:type="spellEnd"/>
+      <w:r>
+        <w:t xml:space="preserve"> </w:t>
+      </w:r>
+      <w:proofErr w:type="spellStart"/>
+      <w:r>
+        <w:t>the</w:t>
+      </w:r>
+      <w:proofErr w:type="spellEnd"/>
+      <w:r>
+        <w:t xml:space="preserve"> </w:t>
+      </w:r>
+      <w:proofErr w:type="spellStart"/>
+      <w:r>
+        <w:t>appropriate</w:t>
+      </w:r>
+      <w:proofErr w:type="spellEnd"/>
+      <w:r>
+        <w:t xml:space="preserve"> </w:t>
+      </w:r>
+      <w:proofErr w:type="spellStart"/>
+      <w:r>
+        <w:t>object</w:t>
       </w:r>
       <w:proofErr w:type="spellEnd"/>
       <w:r>
@@ -884,63 +1169,47 @@
       </w:r>
       <w:proofErr w:type="spellStart"/>
       <w:r>
-        <w:t>three</w:t>
-      </w:r>
-      <w:proofErr w:type="spellEnd"/>
-      <w:r>
-        <w:t xml:space="preserve"> scores, </w:t>
-      </w:r>
-      <w:proofErr w:type="spellStart"/>
-      <w:r>
-        <w:t>listed</w:t>
-      </w:r>
-      <w:proofErr w:type="spellEnd"/>
-      <w:r>
-        <w:t xml:space="preserve"> </w:t>
-      </w:r>
-      <w:proofErr w:type="spellStart"/>
-      <w:r>
-        <w:t>below</w:t>
-      </w:r>
-      <w:proofErr w:type="spellEnd"/>
-      <w:r>
-        <w:t xml:space="preserve"> </w:t>
-      </w:r>
-      <w:proofErr w:type="spellStart"/>
-      <w:r>
-        <w:t>with</w:t>
-      </w:r>
-      <w:proofErr w:type="spellEnd"/>
-      <w:r>
-        <w:t xml:space="preserve"> </w:t>
-      </w:r>
-      <w:proofErr w:type="spellStart"/>
-      <w:r>
-        <w:t>their</w:t>
-      </w:r>
-      <w:proofErr w:type="spellEnd"/>
-      <w:r>
-        <w:t xml:space="preserve"> </w:t>
-      </w:r>
-      <w:proofErr w:type="spellStart"/>
-      <w:r>
-        <w:t>descriptions</w:t>
-      </w:r>
-      <w:proofErr w:type="spellEnd"/>
-      <w:r>
-        <w:t xml:space="preserve">. In more </w:t>
-      </w:r>
-      <w:proofErr w:type="spellStart"/>
-      <w:r>
-        <w:t>recent</w:t>
-      </w:r>
-      <w:proofErr w:type="spellEnd"/>
-      <w:r>
-        <w:t xml:space="preserve"> </w:t>
-      </w:r>
-      <w:proofErr w:type="spellStart"/>
-      <w:r>
-        <w:t>versions</w:t>
+        <w:t>study</w:t>
+      </w:r>
+      <w:proofErr w:type="spellEnd"/>
+      <w:r>
+        <w:t xml:space="preserve"> </w:t>
+      </w:r>
+      <w:proofErr w:type="spellStart"/>
+      <w:r>
+        <w:t>is</w:t>
+      </w:r>
+      <w:proofErr w:type="spellEnd"/>
+      <w:r>
+        <w:t xml:space="preserve"> performance </w:t>
+      </w:r>
+      <w:proofErr w:type="spellStart"/>
+      <w:r>
+        <w:t>rather</w:t>
+      </w:r>
+      <w:proofErr w:type="spellEnd"/>
+      <w:r>
+        <w:t xml:space="preserve"> </w:t>
+      </w:r>
+      <w:proofErr w:type="spellStart"/>
+      <w:r>
+        <w:t>than</w:t>
+      </w:r>
+      <w:proofErr w:type="spellEnd"/>
+      <w:r>
+        <w:t xml:space="preserve"> </w:t>
+      </w:r>
+      <w:proofErr w:type="spellStart"/>
+      <w:r>
+        <w:t>mere</w:t>
+      </w:r>
+      <w:proofErr w:type="spellEnd"/>
+      <w:r>
+        <w:t xml:space="preserve"> </w:t>
+      </w:r>
+      <w:proofErr w:type="spellStart"/>
+      <w:r>
+        <w:t>words</w:t>
       </w:r>
       <w:proofErr w:type="spellEnd"/>
       <w:r>
@@ -948,43 +1217,179 @@
       </w:r>
       <w:proofErr w:type="spellStart"/>
       <w:r>
-        <w:t>coders</w:t>
-      </w:r>
-      <w:proofErr w:type="spellEnd"/>
-      <w:r>
-        <w:t xml:space="preserve"> </w:t>
-      </w:r>
-      <w:proofErr w:type="spellStart"/>
-      <w:r>
-        <w:t>have</w:t>
-      </w:r>
-      <w:proofErr w:type="spellEnd"/>
-      <w:r>
-        <w:t xml:space="preserve"> </w:t>
-      </w:r>
-      <w:proofErr w:type="spellStart"/>
-      <w:r>
-        <w:t>used</w:t>
-      </w:r>
-      <w:proofErr w:type="spellEnd"/>
-      <w:r>
-        <w:t xml:space="preserve"> a decimal </w:t>
-      </w:r>
-      <w:proofErr w:type="spellStart"/>
-      <w:r>
-        <w:t>scale</w:t>
-      </w:r>
-      <w:proofErr w:type="spellEnd"/>
-      <w:r>
-        <w:t xml:space="preserve"> (0.1, 0.2, etc.) in </w:t>
-      </w:r>
-      <w:proofErr w:type="spellStart"/>
-      <w:r>
-        <w:t>which</w:t>
-      </w:r>
-      <w:proofErr w:type="spellEnd"/>
-      <w:r>
-        <w:t xml:space="preserve"> 0.5 rounds </w:t>
+        <w:t>or</w:t>
+      </w:r>
+      <w:proofErr w:type="spellEnd"/>
+      <w:r>
+        <w:t xml:space="preserve"> </w:t>
+      </w:r>
+      <w:proofErr w:type="spellStart"/>
+      <w:r>
+        <w:t>whether</w:t>
+      </w:r>
+      <w:proofErr w:type="spellEnd"/>
+      <w:r>
+        <w:t xml:space="preserve"> </w:t>
+      </w:r>
+      <w:proofErr w:type="spellStart"/>
+      <w:r>
+        <w:t>populism</w:t>
+      </w:r>
+      <w:proofErr w:type="spellEnd"/>
+      <w:r>
+        <w:t xml:space="preserve"> </w:t>
+      </w:r>
+      <w:proofErr w:type="spellStart"/>
+      <w:r>
+        <w:t>is</w:t>
+      </w:r>
+      <w:proofErr w:type="spellEnd"/>
+      <w:r>
+        <w:t xml:space="preserve"> more </w:t>
+      </w:r>
+      <w:proofErr w:type="spellStart"/>
+      <w:r>
+        <w:t>truly</w:t>
+      </w:r>
+      <w:proofErr w:type="spellEnd"/>
+      <w:r>
+        <w:t xml:space="preserve"> </w:t>
+      </w:r>
+      <w:proofErr w:type="spellStart"/>
+      <w:r>
+        <w:t>captured</w:t>
+      </w:r>
+      <w:proofErr w:type="spellEnd"/>
+      <w:r>
+        <w:t xml:space="preserve"> in </w:t>
+      </w:r>
+      <w:proofErr w:type="spellStart"/>
+      <w:r>
+        <w:t>left</w:t>
+      </w:r>
+      <w:proofErr w:type="spellEnd"/>
+      <w:r>
+        <w:t xml:space="preserve"> </w:t>
+      </w:r>
+      <w:proofErr w:type="spellStart"/>
+      <w:r>
+        <w:t>or</w:t>
+      </w:r>
+      <w:proofErr w:type="spellEnd"/>
+      <w:r>
+        <w:t xml:space="preserve"> </w:t>
+      </w:r>
+      <w:proofErr w:type="spellStart"/>
+      <w:r>
+        <w:t>right</w:t>
+      </w:r>
+      <w:proofErr w:type="spellEnd"/>
+      <w:r>
+        <w:t xml:space="preserve"> </w:t>
+      </w:r>
+      <w:proofErr w:type="spellStart"/>
+      <w:r>
+        <w:t>ideological</w:t>
+      </w:r>
+      <w:proofErr w:type="spellEnd"/>
+      <w:r>
+        <w:t xml:space="preserve"> </w:t>
+      </w:r>
+      <w:proofErr w:type="spellStart"/>
+      <w:r>
+        <w:t>forms</w:t>
+      </w:r>
+      <w:proofErr w:type="spellEnd"/>
+      <w:r>
+        <w:t xml:space="preserve"> —</w:t>
+      </w:r>
+      <w:proofErr w:type="spellStart"/>
+      <w:r>
+        <w:t>nearly</w:t>
+      </w:r>
+      <w:proofErr w:type="spellEnd"/>
+      <w:r>
+        <w:t xml:space="preserve"> </w:t>
+      </w:r>
+      <w:proofErr w:type="spellStart"/>
+      <w:r>
+        <w:t>all</w:t>
+      </w:r>
+      <w:proofErr w:type="spellEnd"/>
+      <w:r>
+        <w:t xml:space="preserve"> </w:t>
+      </w:r>
+      <w:proofErr w:type="spellStart"/>
+      <w:r>
+        <w:t>agree</w:t>
+      </w:r>
+      <w:proofErr w:type="spellEnd"/>
+      <w:r>
+        <w:t xml:space="preserve"> </w:t>
+      </w:r>
+      <w:proofErr w:type="spellStart"/>
+      <w:r>
+        <w:t>that</w:t>
+      </w:r>
+      <w:proofErr w:type="spellEnd"/>
+      <w:r>
+        <w:t xml:space="preserve"> </w:t>
+      </w:r>
+      <w:proofErr w:type="spellStart"/>
+      <w:r>
+        <w:t>the</w:t>
+      </w:r>
+      <w:proofErr w:type="spellEnd"/>
+      <w:r>
+        <w:t xml:space="preserve"> </w:t>
+      </w:r>
+      <w:proofErr w:type="spellStart"/>
+      <w:r>
+        <w:t>presence</w:t>
+      </w:r>
+      <w:proofErr w:type="spellEnd"/>
+      <w:r>
+        <w:t xml:space="preserve"> </w:t>
+      </w:r>
+      <w:proofErr w:type="spellStart"/>
+      <w:r>
+        <w:t>of</w:t>
+      </w:r>
+      <w:proofErr w:type="spellEnd"/>
+      <w:r>
+        <w:t xml:space="preserve"> </w:t>
+      </w:r>
+      <w:proofErr w:type="spellStart"/>
+      <w:r>
+        <w:t>these</w:t>
+      </w:r>
+      <w:proofErr w:type="spellEnd"/>
+      <w:r>
+        <w:t xml:space="preserve"> </w:t>
+      </w:r>
+      <w:proofErr w:type="spellStart"/>
+      <w:r>
+        <w:t>ideas</w:t>
+      </w:r>
+      <w:proofErr w:type="spellEnd"/>
+      <w:r>
+        <w:t xml:space="preserve"> </w:t>
+      </w:r>
+      <w:proofErr w:type="spellStart"/>
+      <w:r>
+        <w:t>is</w:t>
+      </w:r>
+      <w:proofErr w:type="spellEnd"/>
+      <w:r>
+        <w:t xml:space="preserve"> </w:t>
+      </w:r>
+      <w:proofErr w:type="spellStart"/>
+      <w:r>
+        <w:t>necessary</w:t>
+      </w:r>
+      <w:proofErr w:type="spellEnd"/>
+      <w:r>
+        <w:t xml:space="preserve"> </w:t>
       </w:r>
       <w:proofErr w:type="spellStart"/>
       <w:r>
@@ -992,722 +1397,916 @@
       </w:r>
       <w:proofErr w:type="spellEnd"/>
       <w:r>
-        <w:t xml:space="preserve"> a 1 </w:t>
-      </w:r>
-      <w:proofErr w:type="spellStart"/>
-      <w:r>
-        <w:t>and</w:t>
-      </w:r>
-      <w:proofErr w:type="spellEnd"/>
-      <w:r>
-        <w:t xml:space="preserve"> 1.5 rounds </w:t>
-      </w:r>
-      <w:proofErr w:type="spellStart"/>
-      <w:r>
-        <w:t>to</w:t>
-      </w:r>
-      <w:proofErr w:type="spellEnd"/>
-      <w:r>
-        <w:t xml:space="preserve"> a 2. </w:t>
+        <w:t xml:space="preserve"> </w:t>
+      </w:r>
+      <w:proofErr w:type="spellStart"/>
+      <w:r>
+        <w:t>populism</w:t>
+      </w:r>
+      <w:proofErr w:type="spellEnd"/>
+      <w:r>
+        <w:t>.</w:t>
       </w:r>
     </w:p>
     <w:p>
       <w:pPr>
         <w:jc w:val="both"/>
       </w:pPr>
-      <w:r>
-        <w:t xml:space="preserve">2 A speech in </w:t>
-      </w:r>
-      <w:proofErr w:type="spellStart"/>
-      <w:r>
-        <w:t>this</w:t>
-      </w:r>
-      <w:proofErr w:type="spellEnd"/>
-      <w:r>
-        <w:t xml:space="preserve"> </w:t>
-      </w:r>
-      <w:proofErr w:type="spellStart"/>
-      <w:r>
-        <w:t>category</w:t>
-      </w:r>
-      <w:proofErr w:type="spellEnd"/>
-      <w:r>
-        <w:t xml:space="preserve"> </w:t>
-      </w:r>
-      <w:proofErr w:type="spellStart"/>
-      <w:r>
-        <w:t>is</w:t>
-      </w:r>
-      <w:proofErr w:type="spellEnd"/>
-      <w:r>
-        <w:t xml:space="preserve"> </w:t>
-      </w:r>
-      <w:proofErr w:type="spellStart"/>
-      <w:r>
-        <w:t>extremely</w:t>
-      </w:r>
-      <w:proofErr w:type="spellEnd"/>
-      <w:r>
-        <w:t xml:space="preserve"> </w:t>
-      </w:r>
-      <w:proofErr w:type="spellStart"/>
-      <w:r>
-        <w:t>populist</w:t>
-      </w:r>
-      <w:proofErr w:type="spellEnd"/>
-      <w:r>
-        <w:t xml:space="preserve"> </w:t>
-      </w:r>
-      <w:proofErr w:type="spellStart"/>
-      <w:r>
-        <w:t>and</w:t>
-      </w:r>
-      <w:proofErr w:type="spellEnd"/>
-      <w:r>
-        <w:t xml:space="preserve"> comes </w:t>
-      </w:r>
-      <w:proofErr w:type="spellStart"/>
-      <w:r>
-        <w:t>very</w:t>
-      </w:r>
-      <w:proofErr w:type="spellEnd"/>
-      <w:r>
-        <w:t xml:space="preserve"> close </w:t>
-      </w:r>
-      <w:proofErr w:type="spellStart"/>
-      <w:r>
-        <w:t>to</w:t>
-      </w:r>
-      <w:proofErr w:type="spellEnd"/>
-      <w:r>
-        <w:t xml:space="preserve"> </w:t>
-      </w:r>
-      <w:proofErr w:type="spellStart"/>
-      <w:r>
-        <w:t>the</w:t>
-      </w:r>
-      <w:proofErr w:type="spellEnd"/>
-      <w:r>
-        <w:t xml:space="preserve"> ideal </w:t>
-      </w:r>
-      <w:proofErr w:type="spellStart"/>
-      <w:r>
-        <w:t>populist</w:t>
-      </w:r>
-      <w:proofErr w:type="spellEnd"/>
-      <w:r>
-        <w:t xml:space="preserve"> </w:t>
-      </w:r>
-      <w:proofErr w:type="spellStart"/>
-      <w:r>
-        <w:t>discourse</w:t>
-      </w:r>
-      <w:proofErr w:type="spellEnd"/>
-      <w:r>
-        <w:t xml:space="preserve">. </w:t>
-      </w:r>
-      <w:proofErr w:type="spellStart"/>
-      <w:r>
-        <w:t>Specifically</w:t>
-      </w:r>
-      <w:proofErr w:type="spellEnd"/>
-      <w:r>
-        <w:t xml:space="preserve">, </w:t>
-      </w:r>
-      <w:proofErr w:type="spellStart"/>
-      <w:r>
-        <w:t>the</w:t>
-      </w:r>
-      <w:proofErr w:type="spellEnd"/>
-      <w:r>
-        <w:t xml:space="preserve"> speech expresses </w:t>
-      </w:r>
-      <w:proofErr w:type="spellStart"/>
-      <w:r>
-        <w:t>all</w:t>
-      </w:r>
-      <w:proofErr w:type="spellEnd"/>
-      <w:r>
-        <w:t xml:space="preserve"> </w:t>
-      </w:r>
-      <w:proofErr w:type="spellStart"/>
-      <w:r>
-        <w:t>or</w:t>
-      </w:r>
-      <w:proofErr w:type="spellEnd"/>
-      <w:r>
-        <w:t xml:space="preserve"> </w:t>
-      </w:r>
-      <w:proofErr w:type="spellStart"/>
-      <w:r>
-        <w:t>nearly</w:t>
-      </w:r>
-      <w:proofErr w:type="spellEnd"/>
-      <w:r>
-        <w:t xml:space="preserve"> </w:t>
-      </w:r>
-      <w:proofErr w:type="spellStart"/>
-      <w:r>
-        <w:t>all</w:t>
-      </w:r>
-      <w:proofErr w:type="spellEnd"/>
-      <w:r>
-        <w:t xml:space="preserve"> </w:t>
-      </w:r>
-      <w:proofErr w:type="spellStart"/>
-      <w:r>
-        <w:t>of</w:t>
-      </w:r>
-      <w:proofErr w:type="spellEnd"/>
-      <w:r>
-        <w:t xml:space="preserve"> </w:t>
-      </w:r>
-      <w:proofErr w:type="spellStart"/>
-      <w:r>
-        <w:t>the</w:t>
-      </w:r>
-      <w:proofErr w:type="spellEnd"/>
-      <w:r>
-        <w:t xml:space="preserve"> </w:t>
-      </w:r>
-      <w:proofErr w:type="spellStart"/>
-      <w:r>
-        <w:t>elements</w:t>
-      </w:r>
-      <w:proofErr w:type="spellEnd"/>
-      <w:r>
-        <w:t xml:space="preserve"> </w:t>
-      </w:r>
-      <w:proofErr w:type="spellStart"/>
-      <w:r>
-        <w:t>of</w:t>
-      </w:r>
-      <w:proofErr w:type="spellEnd"/>
-      <w:r>
-        <w:t xml:space="preserve"> ideal </w:t>
-      </w:r>
-      <w:proofErr w:type="spellStart"/>
-      <w:r>
-        <w:t>populist</w:t>
-      </w:r>
-      <w:proofErr w:type="spellEnd"/>
-      <w:r>
-        <w:t xml:space="preserve"> </w:t>
-      </w:r>
-      <w:proofErr w:type="spellStart"/>
-      <w:r>
-        <w:t>discourse</w:t>
-      </w:r>
-      <w:proofErr w:type="spellEnd"/>
-      <w:r>
-        <w:t xml:space="preserve">, </w:t>
-      </w:r>
-      <w:proofErr w:type="spellStart"/>
-      <w:r>
-        <w:t>and</w:t>
-      </w:r>
-      <w:proofErr w:type="spellEnd"/>
-      <w:r>
-        <w:t xml:space="preserve"> </w:t>
-      </w:r>
-      <w:proofErr w:type="spellStart"/>
-      <w:r>
-        <w:t>has</w:t>
-      </w:r>
-      <w:proofErr w:type="spellEnd"/>
-      <w:r>
-        <w:t xml:space="preserve"> </w:t>
-      </w:r>
-      <w:proofErr w:type="spellStart"/>
-      <w:r>
-        <w:t>few</w:t>
-      </w:r>
-      <w:proofErr w:type="spellEnd"/>
-      <w:r>
-        <w:t xml:space="preserve"> </w:t>
-      </w:r>
-      <w:proofErr w:type="spellStart"/>
-      <w:r>
-        <w:t>elements</w:t>
-      </w:r>
-      <w:proofErr w:type="spellEnd"/>
-      <w:r>
-        <w:t xml:space="preserve"> </w:t>
-      </w:r>
-      <w:proofErr w:type="spellStart"/>
-      <w:r>
-        <w:t>that</w:t>
-      </w:r>
-      <w:proofErr w:type="spellEnd"/>
-      <w:r>
-        <w:t xml:space="preserve"> </w:t>
-      </w:r>
-      <w:proofErr w:type="spellStart"/>
-      <w:r>
-        <w:t>would</w:t>
-      </w:r>
-      <w:proofErr w:type="spellEnd"/>
-      <w:r>
-        <w:t xml:space="preserve"> </w:t>
-      </w:r>
-      <w:proofErr w:type="spellStart"/>
-      <w:r>
-        <w:t>be</w:t>
-      </w:r>
-      <w:proofErr w:type="spellEnd"/>
-      <w:r>
-        <w:t xml:space="preserve"> </w:t>
-      </w:r>
-      <w:proofErr w:type="spellStart"/>
-      <w:r>
-        <w:t>considered</w:t>
-      </w:r>
-      <w:proofErr w:type="spellEnd"/>
-      <w:r>
-        <w:t xml:space="preserve"> non-</w:t>
-      </w:r>
-      <w:proofErr w:type="spellStart"/>
-      <w:r>
-        <w:t>populist</w:t>
-      </w:r>
-      <w:proofErr w:type="spellEnd"/>
-      <w:r>
-        <w:t xml:space="preserve">. </w:t>
-      </w:r>
     </w:p>
     <w:p>
       <w:pPr>
         <w:jc w:val="both"/>
       </w:pPr>
-      <w:r>
-        <w:t xml:space="preserve">1 A speech in </w:t>
-      </w:r>
-      <w:proofErr w:type="spellStart"/>
-      <w:r>
-        <w:t>this</w:t>
-      </w:r>
-      <w:proofErr w:type="spellEnd"/>
-      <w:r>
-        <w:t xml:space="preserve"> </w:t>
-      </w:r>
-      <w:proofErr w:type="spellStart"/>
-      <w:r>
-        <w:t>category</w:t>
-      </w:r>
-      <w:proofErr w:type="spellEnd"/>
-      <w:r>
-        <w:t xml:space="preserve"> includes </w:t>
-      </w:r>
-      <w:proofErr w:type="spellStart"/>
-      <w:r>
-        <w:t>strong</w:t>
-      </w:r>
-      <w:proofErr w:type="spellEnd"/>
-      <w:r>
-        <w:t xml:space="preserve">, </w:t>
-      </w:r>
-      <w:proofErr w:type="spellStart"/>
-      <w:r>
-        <w:t>clearly</w:t>
-      </w:r>
-      <w:proofErr w:type="spellEnd"/>
-      <w:r>
-        <w:t xml:space="preserve"> </w:t>
-      </w:r>
-      <w:proofErr w:type="spellStart"/>
-      <w:r>
-        <w:t>populist</w:t>
-      </w:r>
-      <w:proofErr w:type="spellEnd"/>
-      <w:r>
-        <w:t xml:space="preserve"> </w:t>
-      </w:r>
-      <w:proofErr w:type="spellStart"/>
-      <w:r>
-        <w:t>elements</w:t>
-      </w:r>
-      <w:proofErr w:type="spellEnd"/>
-      <w:r>
-        <w:t xml:space="preserve"> </w:t>
-      </w:r>
-      <w:proofErr w:type="spellStart"/>
-      <w:r>
-        <w:t>but</w:t>
-      </w:r>
-      <w:proofErr w:type="spellEnd"/>
-      <w:r>
-        <w:t xml:space="preserve"> </w:t>
-      </w:r>
-      <w:proofErr w:type="spellStart"/>
-      <w:r>
-        <w:t>either</w:t>
-      </w:r>
-      <w:proofErr w:type="spellEnd"/>
-      <w:r>
-        <w:t xml:space="preserve"> does </w:t>
-      </w:r>
-      <w:proofErr w:type="spellStart"/>
-      <w:r>
-        <w:t>not</w:t>
-      </w:r>
-      <w:proofErr w:type="spellEnd"/>
-      <w:r>
-        <w:t xml:space="preserve"> use </w:t>
-      </w:r>
-      <w:proofErr w:type="spellStart"/>
-      <w:r>
-        <w:t>them</w:t>
-      </w:r>
-      <w:proofErr w:type="spellEnd"/>
-      <w:r>
-        <w:t xml:space="preserve"> </w:t>
-      </w:r>
-      <w:proofErr w:type="spellStart"/>
-      <w:r>
-        <w:t>consistently</w:t>
-      </w:r>
-      <w:proofErr w:type="spellEnd"/>
-      <w:r>
-        <w:t xml:space="preserve"> </w:t>
-      </w:r>
-      <w:proofErr w:type="spellStart"/>
-      <w:r>
-        <w:t>or</w:t>
-      </w:r>
-      <w:proofErr w:type="spellEnd"/>
-      <w:r>
-        <w:t xml:space="preserve"> </w:t>
-      </w:r>
-      <w:proofErr w:type="spellStart"/>
-      <w:r>
-        <w:t>tempers</w:t>
-      </w:r>
-      <w:proofErr w:type="spellEnd"/>
-      <w:r>
-        <w:t xml:space="preserve"> </w:t>
-      </w:r>
-      <w:proofErr w:type="spellStart"/>
-      <w:r>
-        <w:t>them</w:t>
-      </w:r>
-      <w:proofErr w:type="spellEnd"/>
-      <w:r>
-        <w:t xml:space="preserve"> </w:t>
-      </w:r>
-      <w:proofErr w:type="spellStart"/>
-      <w:r>
-        <w:t>by</w:t>
-      </w:r>
-      <w:proofErr w:type="spellEnd"/>
-      <w:r>
-        <w:t xml:space="preserve"> </w:t>
-      </w:r>
-      <w:proofErr w:type="spellStart"/>
-      <w:r>
-        <w:t>including</w:t>
-      </w:r>
-      <w:proofErr w:type="spellEnd"/>
-      <w:r>
-        <w:t xml:space="preserve"> non-</w:t>
-      </w:r>
-      <w:proofErr w:type="spellStart"/>
-      <w:r>
-        <w:t>populist</w:t>
-      </w:r>
-      <w:proofErr w:type="spellEnd"/>
-      <w:r>
-        <w:t xml:space="preserve"> </w:t>
-      </w:r>
-      <w:proofErr w:type="spellStart"/>
-      <w:r>
-        <w:t>elements</w:t>
-      </w:r>
-      <w:proofErr w:type="spellEnd"/>
-      <w:r>
-        <w:t xml:space="preserve">. </w:t>
-      </w:r>
-      <w:proofErr w:type="spellStart"/>
-      <w:r>
-        <w:t>Thus</w:t>
-      </w:r>
-      <w:proofErr w:type="spellEnd"/>
-      <w:r>
-        <w:t xml:space="preserve">, </w:t>
-      </w:r>
-      <w:proofErr w:type="spellStart"/>
-      <w:r>
-        <w:t>the</w:t>
-      </w:r>
-      <w:proofErr w:type="spellEnd"/>
-      <w:r>
-        <w:t xml:space="preserve"> </w:t>
-      </w:r>
-      <w:proofErr w:type="spellStart"/>
-      <w:r>
-        <w:t>discourse</w:t>
-      </w:r>
-      <w:proofErr w:type="spellEnd"/>
-      <w:r>
-        <w:t xml:space="preserve"> </w:t>
-      </w:r>
-      <w:proofErr w:type="spellStart"/>
-      <w:r>
-        <w:t>may</w:t>
-      </w:r>
-      <w:proofErr w:type="spellEnd"/>
-      <w:r>
-        <w:t xml:space="preserve"> </w:t>
-      </w:r>
-      <w:proofErr w:type="spellStart"/>
-      <w:r>
-        <w:t>have</w:t>
-      </w:r>
-      <w:proofErr w:type="spellEnd"/>
-      <w:r>
-        <w:t xml:space="preserve"> a </w:t>
-      </w:r>
-      <w:proofErr w:type="spellStart"/>
-      <w:r>
-        <w:t>romanticized</w:t>
-      </w:r>
-      <w:proofErr w:type="spellEnd"/>
-      <w:r>
-        <w:t xml:space="preserve"> </w:t>
-      </w:r>
-      <w:proofErr w:type="spellStart"/>
-      <w:r>
-        <w:t>notion</w:t>
-      </w:r>
-      <w:proofErr w:type="spellEnd"/>
-      <w:r>
-        <w:t xml:space="preserve"> </w:t>
-      </w:r>
-      <w:proofErr w:type="spellStart"/>
-      <w:r>
-        <w:t>of</w:t>
-      </w:r>
-      <w:proofErr w:type="spellEnd"/>
-      <w:r>
-        <w:t xml:space="preserve"> </w:t>
-      </w:r>
-      <w:proofErr w:type="spellStart"/>
-      <w:r>
-        <w:t>the</w:t>
-      </w:r>
-      <w:proofErr w:type="spellEnd"/>
-      <w:r>
-        <w:t xml:space="preserve"> </w:t>
-      </w:r>
-      <w:proofErr w:type="spellStart"/>
-      <w:r>
-        <w:t>people</w:t>
-      </w:r>
-      <w:proofErr w:type="spellEnd"/>
-      <w:r>
-        <w:t xml:space="preserve"> </w:t>
-      </w:r>
-      <w:proofErr w:type="spellStart"/>
-      <w:r>
-        <w:t>and</w:t>
-      </w:r>
-      <w:proofErr w:type="spellEnd"/>
-      <w:r>
-        <w:t xml:space="preserve"> </w:t>
-      </w:r>
-      <w:proofErr w:type="spellStart"/>
-      <w:r>
-        <w:t>the</w:t>
-      </w:r>
-      <w:proofErr w:type="spellEnd"/>
-      <w:r>
-        <w:t xml:space="preserve"> </w:t>
-      </w:r>
-      <w:proofErr w:type="spellStart"/>
-      <w:r>
-        <w:t>idea</w:t>
-      </w:r>
-      <w:proofErr w:type="spellEnd"/>
-      <w:r>
-        <w:t xml:space="preserve"> </w:t>
-      </w:r>
-      <w:proofErr w:type="spellStart"/>
-      <w:r>
-        <w:t>of</w:t>
-      </w:r>
-      <w:proofErr w:type="spellEnd"/>
-      <w:r>
-        <w:t xml:space="preserve"> a </w:t>
-      </w:r>
-      <w:proofErr w:type="spellStart"/>
-      <w:r>
-        <w:t>unified</w:t>
-      </w:r>
-      <w:proofErr w:type="spellEnd"/>
-      <w:r>
-        <w:t xml:space="preserve"> popular </w:t>
-      </w:r>
-      <w:proofErr w:type="spellStart"/>
-      <w:r>
-        <w:t>will</w:t>
-      </w:r>
-      <w:proofErr w:type="spellEnd"/>
-      <w:r>
-        <w:t xml:space="preserve"> </w:t>
-      </w:r>
-      <w:r>
-        <w:t>(</w:t>
-      </w:r>
-      <w:proofErr w:type="spellStart"/>
-      <w:r>
-        <w:t>indeed</w:t>
-      </w:r>
-      <w:proofErr w:type="spellEnd"/>
-      <w:r>
-        <w:t xml:space="preserve">, it must in </w:t>
-      </w:r>
-      <w:proofErr w:type="spellStart"/>
-      <w:r>
-        <w:t>order</w:t>
-      </w:r>
-      <w:proofErr w:type="spellEnd"/>
-      <w:r>
-        <w:t xml:space="preserve"> </w:t>
-      </w:r>
-      <w:proofErr w:type="spellStart"/>
-      <w:r>
-        <w:t>to</w:t>
-      </w:r>
-      <w:proofErr w:type="spellEnd"/>
-      <w:r>
-        <w:t xml:space="preserve"> </w:t>
-      </w:r>
-      <w:proofErr w:type="spellStart"/>
-      <w:r>
-        <w:t>be</w:t>
-      </w:r>
-      <w:proofErr w:type="spellEnd"/>
-      <w:r>
-        <w:t xml:space="preserve"> </w:t>
-      </w:r>
-      <w:proofErr w:type="spellStart"/>
-      <w:r>
-        <w:t>considered</w:t>
-      </w:r>
-      <w:proofErr w:type="spellEnd"/>
-      <w:r>
-        <w:t xml:space="preserve"> </w:t>
-      </w:r>
-      <w:proofErr w:type="spellStart"/>
-      <w:r>
-        <w:t>populist</w:t>
-      </w:r>
-      <w:proofErr w:type="spellEnd"/>
-      <w:r>
-        <w:t xml:space="preserve">), </w:t>
-      </w:r>
-      <w:proofErr w:type="spellStart"/>
-      <w:r>
-        <w:t>but</w:t>
-      </w:r>
-      <w:proofErr w:type="spellEnd"/>
-      <w:r>
-        <w:t xml:space="preserve"> it </w:t>
-      </w:r>
-      <w:proofErr w:type="spellStart"/>
-      <w:r>
-        <w:t>avoids</w:t>
-      </w:r>
-      <w:proofErr w:type="spellEnd"/>
-      <w:r>
-        <w:t xml:space="preserve"> </w:t>
-      </w:r>
-      <w:proofErr w:type="spellStart"/>
-      <w:r>
-        <w:t>bellicose</w:t>
-      </w:r>
-      <w:proofErr w:type="spellEnd"/>
-      <w:r>
-        <w:t xml:space="preserve"> </w:t>
-      </w:r>
-      <w:proofErr w:type="spellStart"/>
-      <w:r>
-        <w:t>language</w:t>
-      </w:r>
-      <w:proofErr w:type="spellEnd"/>
-      <w:r>
-        <w:t xml:space="preserve"> </w:t>
-      </w:r>
-      <w:proofErr w:type="spellStart"/>
-      <w:r>
-        <w:t>or</w:t>
-      </w:r>
-      <w:proofErr w:type="spellEnd"/>
-      <w:r>
-        <w:t xml:space="preserve"> </w:t>
-      </w:r>
-      <w:proofErr w:type="spellStart"/>
-      <w:r>
-        <w:t>references</w:t>
-      </w:r>
-      <w:proofErr w:type="spellEnd"/>
-      <w:r>
-        <w:t xml:space="preserve"> </w:t>
-      </w:r>
-      <w:proofErr w:type="spellStart"/>
-      <w:r>
-        <w:t>to</w:t>
-      </w:r>
-      <w:proofErr w:type="spellEnd"/>
-      <w:r>
-        <w:t xml:space="preserve"> </w:t>
-      </w:r>
-      <w:proofErr w:type="spellStart"/>
-      <w:r>
-        <w:t>cosmic</w:t>
-      </w:r>
-      <w:proofErr w:type="spellEnd"/>
-      <w:r>
-        <w:t xml:space="preserve"> </w:t>
-      </w:r>
-      <w:proofErr w:type="spellStart"/>
-      <w:r>
-        <w:t>proportions</w:t>
-      </w:r>
-      <w:proofErr w:type="spellEnd"/>
-      <w:r>
-        <w:t xml:space="preserve"> </w:t>
-      </w:r>
-      <w:proofErr w:type="spellStart"/>
-      <w:r>
-        <w:t>or</w:t>
-      </w:r>
-      <w:proofErr w:type="spellEnd"/>
-      <w:r>
-        <w:t xml:space="preserve"> </w:t>
-      </w:r>
-      <w:proofErr w:type="spellStart"/>
-      <w:r>
-        <w:t>any</w:t>
-      </w:r>
-      <w:proofErr w:type="spellEnd"/>
-      <w:r>
-        <w:t xml:space="preserve"> particular </w:t>
-      </w:r>
-      <w:proofErr w:type="spellStart"/>
-      <w:r>
-        <w:t>enemy</w:t>
-      </w:r>
-      <w:proofErr w:type="spellEnd"/>
-      <w:r>
-        <w:t xml:space="preserve">. </w:t>
-      </w:r>
     </w:p>
     <w:p>
       <w:pPr>
         <w:jc w:val="both"/>
       </w:pPr>
       <w:r>
+        <w:t xml:space="preserve">In </w:t>
+      </w:r>
+      <w:proofErr w:type="spellStart"/>
+      <w:r>
+        <w:t>our</w:t>
+      </w:r>
+      <w:proofErr w:type="spellEnd"/>
+      <w:r>
+        <w:t xml:space="preserve"> </w:t>
+      </w:r>
+      <w:proofErr w:type="spellStart"/>
+      <w:r>
+        <w:t>rubric</w:t>
+      </w:r>
+      <w:proofErr w:type="spellEnd"/>
+      <w:r>
+        <w:t xml:space="preserve">, </w:t>
+      </w:r>
+      <w:proofErr w:type="spellStart"/>
+      <w:r>
+        <w:t>texts</w:t>
+      </w:r>
+      <w:proofErr w:type="spellEnd"/>
+      <w:r>
+        <w:t xml:space="preserve"> are </w:t>
+      </w:r>
+      <w:proofErr w:type="spellStart"/>
+      <w:r>
+        <w:t>initially</w:t>
+      </w:r>
+      <w:proofErr w:type="spellEnd"/>
+      <w:r>
+        <w:t xml:space="preserve"> </w:t>
+      </w:r>
+      <w:proofErr w:type="spellStart"/>
+      <w:r>
+        <w:t>assigned</w:t>
+      </w:r>
+      <w:proofErr w:type="spellEnd"/>
+      <w:r>
+        <w:t xml:space="preserve"> </w:t>
+      </w:r>
+      <w:proofErr w:type="spellStart"/>
+      <w:r>
+        <w:t>one</w:t>
+      </w:r>
+      <w:proofErr w:type="spellEnd"/>
+      <w:r>
+        <w:t xml:space="preserve"> </w:t>
+      </w:r>
+      <w:proofErr w:type="spellStart"/>
+      <w:r>
+        <w:t>of</w:t>
+      </w:r>
+      <w:proofErr w:type="spellEnd"/>
+      <w:r>
+        <w:t xml:space="preserve"> </w:t>
+      </w:r>
+      <w:proofErr w:type="spellStart"/>
+      <w:r>
+        <w:t>three</w:t>
+      </w:r>
+      <w:proofErr w:type="spellEnd"/>
+      <w:r>
+        <w:t xml:space="preserve"> scores, </w:t>
+      </w:r>
+      <w:proofErr w:type="spellStart"/>
+      <w:r>
+        <w:t>listed</w:t>
+      </w:r>
+      <w:proofErr w:type="spellEnd"/>
+      <w:r>
+        <w:t xml:space="preserve"> </w:t>
+      </w:r>
+      <w:proofErr w:type="spellStart"/>
+      <w:r>
+        <w:t>below</w:t>
+      </w:r>
+      <w:proofErr w:type="spellEnd"/>
+      <w:r>
+        <w:t xml:space="preserve"> </w:t>
+      </w:r>
+      <w:proofErr w:type="spellStart"/>
+      <w:r>
+        <w:t>with</w:t>
+      </w:r>
+      <w:proofErr w:type="spellEnd"/>
+      <w:r>
+        <w:t xml:space="preserve"> </w:t>
+      </w:r>
+      <w:proofErr w:type="spellStart"/>
+      <w:r>
+        <w:t>their</w:t>
+      </w:r>
+      <w:proofErr w:type="spellEnd"/>
+      <w:r>
+        <w:t xml:space="preserve"> </w:t>
+      </w:r>
+      <w:proofErr w:type="spellStart"/>
+      <w:r>
+        <w:t>descriptions</w:t>
+      </w:r>
+      <w:proofErr w:type="spellEnd"/>
+      <w:r>
+        <w:t xml:space="preserve">. In more </w:t>
+      </w:r>
+      <w:proofErr w:type="spellStart"/>
+      <w:r>
+        <w:t>recent</w:t>
+      </w:r>
+      <w:proofErr w:type="spellEnd"/>
+      <w:r>
+        <w:t xml:space="preserve"> </w:t>
+      </w:r>
+      <w:proofErr w:type="spellStart"/>
+      <w:r>
+        <w:t>versions</w:t>
+      </w:r>
+      <w:proofErr w:type="spellEnd"/>
+      <w:r>
+        <w:t xml:space="preserve">, </w:t>
+      </w:r>
+      <w:proofErr w:type="spellStart"/>
+      <w:r>
+        <w:t>coders</w:t>
+      </w:r>
+      <w:proofErr w:type="spellEnd"/>
+      <w:r>
+        <w:t xml:space="preserve"> </w:t>
+      </w:r>
+      <w:proofErr w:type="spellStart"/>
+      <w:r>
+        <w:t>have</w:t>
+      </w:r>
+      <w:proofErr w:type="spellEnd"/>
+      <w:r>
+        <w:t xml:space="preserve"> </w:t>
+      </w:r>
+      <w:proofErr w:type="spellStart"/>
+      <w:r>
+        <w:t>used</w:t>
+      </w:r>
+      <w:proofErr w:type="spellEnd"/>
+      <w:r>
+        <w:t xml:space="preserve"> a decimal </w:t>
+      </w:r>
+      <w:proofErr w:type="spellStart"/>
+      <w:r>
+        <w:t>scale</w:t>
+      </w:r>
+      <w:proofErr w:type="spellEnd"/>
+      <w:r>
+        <w:t xml:space="preserve"> (0.1, 0.2, etc.) in </w:t>
+      </w:r>
+      <w:proofErr w:type="spellStart"/>
+      <w:r>
+        <w:t>which</w:t>
+      </w:r>
+      <w:proofErr w:type="spellEnd"/>
+      <w:r>
+        <w:t xml:space="preserve"> 0.5 rounds </w:t>
+      </w:r>
+      <w:proofErr w:type="spellStart"/>
+      <w:r>
+        <w:t>to</w:t>
+      </w:r>
+      <w:proofErr w:type="spellEnd"/>
+      <w:r>
+        <w:t xml:space="preserve"> a 1 </w:t>
+      </w:r>
+      <w:proofErr w:type="spellStart"/>
+      <w:r>
+        <w:t>and</w:t>
+      </w:r>
+      <w:proofErr w:type="spellEnd"/>
+      <w:r>
+        <w:t xml:space="preserve"> 1.5 rounds </w:t>
+      </w:r>
+      <w:proofErr w:type="spellStart"/>
+      <w:r>
+        <w:t>to</w:t>
+      </w:r>
+      <w:proofErr w:type="spellEnd"/>
+      <w:r>
+        <w:t xml:space="preserve"> a 2. </w:t>
+      </w:r>
+    </w:p>
+    <w:p>
+      <w:pPr>
+        <w:jc w:val="both"/>
+      </w:pPr>
+      <w:r>
         <w:lastRenderedPageBreak/>
+        <w:t xml:space="preserve">2 A speech in </w:t>
+      </w:r>
+      <w:proofErr w:type="spellStart"/>
+      <w:r>
+        <w:t>this</w:t>
+      </w:r>
+      <w:proofErr w:type="spellEnd"/>
+      <w:r>
+        <w:t xml:space="preserve"> </w:t>
+      </w:r>
+      <w:proofErr w:type="spellStart"/>
+      <w:r>
+        <w:t>category</w:t>
+      </w:r>
+      <w:proofErr w:type="spellEnd"/>
+      <w:r>
+        <w:t xml:space="preserve"> </w:t>
+      </w:r>
+      <w:proofErr w:type="spellStart"/>
+      <w:r>
+        <w:t>is</w:t>
+      </w:r>
+      <w:proofErr w:type="spellEnd"/>
+      <w:r>
+        <w:t xml:space="preserve"> </w:t>
+      </w:r>
+      <w:proofErr w:type="spellStart"/>
+      <w:r>
+        <w:t>extremely</w:t>
+      </w:r>
+      <w:proofErr w:type="spellEnd"/>
+      <w:r>
+        <w:t xml:space="preserve"> </w:t>
+      </w:r>
+      <w:proofErr w:type="spellStart"/>
+      <w:r>
+        <w:t>populist</w:t>
+      </w:r>
+      <w:proofErr w:type="spellEnd"/>
+      <w:r>
+        <w:t xml:space="preserve"> </w:t>
+      </w:r>
+      <w:proofErr w:type="spellStart"/>
+      <w:r>
+        <w:t>and</w:t>
+      </w:r>
+      <w:proofErr w:type="spellEnd"/>
+      <w:r>
+        <w:t xml:space="preserve"> comes </w:t>
+      </w:r>
+      <w:proofErr w:type="spellStart"/>
+      <w:r>
+        <w:t>very</w:t>
+      </w:r>
+      <w:proofErr w:type="spellEnd"/>
+      <w:r>
+        <w:t xml:space="preserve"> close </w:t>
+      </w:r>
+      <w:proofErr w:type="spellStart"/>
+      <w:r>
+        <w:t>to</w:t>
+      </w:r>
+      <w:proofErr w:type="spellEnd"/>
+      <w:r>
+        <w:t xml:space="preserve"> </w:t>
+      </w:r>
+      <w:proofErr w:type="spellStart"/>
+      <w:r>
+        <w:t>the</w:t>
+      </w:r>
+      <w:proofErr w:type="spellEnd"/>
+      <w:r>
+        <w:t xml:space="preserve"> ideal </w:t>
+      </w:r>
+      <w:proofErr w:type="spellStart"/>
+      <w:r>
+        <w:t>populist</w:t>
+      </w:r>
+      <w:proofErr w:type="spellEnd"/>
+      <w:r>
+        <w:t xml:space="preserve"> </w:t>
+      </w:r>
+      <w:proofErr w:type="spellStart"/>
+      <w:r>
+        <w:t>discourse</w:t>
+      </w:r>
+      <w:proofErr w:type="spellEnd"/>
+      <w:r>
+        <w:t xml:space="preserve">. </w:t>
+      </w:r>
+      <w:proofErr w:type="spellStart"/>
+      <w:r>
+        <w:t>Specifically</w:t>
+      </w:r>
+      <w:proofErr w:type="spellEnd"/>
+      <w:r>
+        <w:t xml:space="preserve">, </w:t>
+      </w:r>
+      <w:proofErr w:type="spellStart"/>
+      <w:r>
+        <w:t>the</w:t>
+      </w:r>
+      <w:proofErr w:type="spellEnd"/>
+      <w:r>
+        <w:t xml:space="preserve"> speech expresses </w:t>
+      </w:r>
+      <w:proofErr w:type="spellStart"/>
+      <w:r>
+        <w:t>all</w:t>
+      </w:r>
+      <w:proofErr w:type="spellEnd"/>
+      <w:r>
+        <w:t xml:space="preserve"> </w:t>
+      </w:r>
+      <w:proofErr w:type="spellStart"/>
+      <w:r>
+        <w:t>or</w:t>
+      </w:r>
+      <w:proofErr w:type="spellEnd"/>
+      <w:r>
+        <w:t xml:space="preserve"> </w:t>
+      </w:r>
+      <w:proofErr w:type="spellStart"/>
+      <w:r>
+        <w:t>nearly</w:t>
+      </w:r>
+      <w:proofErr w:type="spellEnd"/>
+      <w:r>
+        <w:t xml:space="preserve"> </w:t>
+      </w:r>
+      <w:proofErr w:type="spellStart"/>
+      <w:r>
+        <w:t>all</w:t>
+      </w:r>
+      <w:proofErr w:type="spellEnd"/>
+      <w:r>
+        <w:t xml:space="preserve"> </w:t>
+      </w:r>
+      <w:proofErr w:type="spellStart"/>
+      <w:r>
+        <w:t>of</w:t>
+      </w:r>
+      <w:proofErr w:type="spellEnd"/>
+      <w:r>
+        <w:t xml:space="preserve"> </w:t>
+      </w:r>
+      <w:proofErr w:type="spellStart"/>
+      <w:r>
+        <w:t>the</w:t>
+      </w:r>
+      <w:proofErr w:type="spellEnd"/>
+      <w:r>
+        <w:t xml:space="preserve"> </w:t>
+      </w:r>
+      <w:proofErr w:type="spellStart"/>
+      <w:r>
+        <w:t>elements</w:t>
+      </w:r>
+      <w:proofErr w:type="spellEnd"/>
+      <w:r>
+        <w:t xml:space="preserve"> </w:t>
+      </w:r>
+      <w:proofErr w:type="spellStart"/>
+      <w:r>
+        <w:t>of</w:t>
+      </w:r>
+      <w:proofErr w:type="spellEnd"/>
+      <w:r>
+        <w:t xml:space="preserve"> ideal </w:t>
+      </w:r>
+      <w:proofErr w:type="spellStart"/>
+      <w:r>
+        <w:t>populist</w:t>
+      </w:r>
+      <w:proofErr w:type="spellEnd"/>
+      <w:r>
+        <w:t xml:space="preserve"> </w:t>
+      </w:r>
+      <w:proofErr w:type="spellStart"/>
+      <w:r>
+        <w:t>discourse</w:t>
+      </w:r>
+      <w:proofErr w:type="spellEnd"/>
+      <w:r>
+        <w:t xml:space="preserve">, </w:t>
+      </w:r>
+      <w:proofErr w:type="spellStart"/>
+      <w:r>
+        <w:t>and</w:t>
+      </w:r>
+      <w:proofErr w:type="spellEnd"/>
+      <w:r>
+        <w:t xml:space="preserve"> </w:t>
+      </w:r>
+      <w:proofErr w:type="spellStart"/>
+      <w:r>
+        <w:t>has</w:t>
+      </w:r>
+      <w:proofErr w:type="spellEnd"/>
+      <w:r>
+        <w:t xml:space="preserve"> </w:t>
+      </w:r>
+      <w:proofErr w:type="spellStart"/>
+      <w:r>
+        <w:t>few</w:t>
+      </w:r>
+      <w:proofErr w:type="spellEnd"/>
+      <w:r>
+        <w:t xml:space="preserve"> </w:t>
+      </w:r>
+      <w:proofErr w:type="spellStart"/>
+      <w:r>
+        <w:t>elements</w:t>
+      </w:r>
+      <w:proofErr w:type="spellEnd"/>
+      <w:r>
+        <w:t xml:space="preserve"> </w:t>
+      </w:r>
+      <w:proofErr w:type="spellStart"/>
+      <w:r>
+        <w:t>that</w:t>
+      </w:r>
+      <w:proofErr w:type="spellEnd"/>
+      <w:r>
+        <w:t xml:space="preserve"> </w:t>
+      </w:r>
+      <w:proofErr w:type="spellStart"/>
+      <w:r>
+        <w:t>would</w:t>
+      </w:r>
+      <w:proofErr w:type="spellEnd"/>
+      <w:r>
+        <w:t xml:space="preserve"> </w:t>
+      </w:r>
+      <w:proofErr w:type="spellStart"/>
+      <w:r>
+        <w:t>be</w:t>
+      </w:r>
+      <w:proofErr w:type="spellEnd"/>
+      <w:r>
+        <w:t xml:space="preserve"> </w:t>
+      </w:r>
+      <w:proofErr w:type="spellStart"/>
+      <w:r>
+        <w:t>considered</w:t>
+      </w:r>
+      <w:proofErr w:type="spellEnd"/>
+      <w:r>
+        <w:t xml:space="preserve"> non-</w:t>
+      </w:r>
+      <w:proofErr w:type="spellStart"/>
+      <w:r>
+        <w:t>populist</w:t>
+      </w:r>
+      <w:proofErr w:type="spellEnd"/>
+      <w:r>
+        <w:t xml:space="preserve">. </w:t>
+      </w:r>
+    </w:p>
+    <w:p>
+      <w:pPr>
+        <w:jc w:val="both"/>
+      </w:pPr>
+      <w:r>
+        <w:t xml:space="preserve">1 A speech in </w:t>
+      </w:r>
+      <w:proofErr w:type="spellStart"/>
+      <w:r>
+        <w:t>this</w:t>
+      </w:r>
+      <w:proofErr w:type="spellEnd"/>
+      <w:r>
+        <w:t xml:space="preserve"> </w:t>
+      </w:r>
+      <w:proofErr w:type="spellStart"/>
+      <w:r>
+        <w:t>category</w:t>
+      </w:r>
+      <w:proofErr w:type="spellEnd"/>
+      <w:r>
+        <w:t xml:space="preserve"> includes </w:t>
+      </w:r>
+      <w:proofErr w:type="spellStart"/>
+      <w:r>
+        <w:t>strong</w:t>
+      </w:r>
+      <w:proofErr w:type="spellEnd"/>
+      <w:r>
+        <w:t xml:space="preserve">, </w:t>
+      </w:r>
+      <w:proofErr w:type="spellStart"/>
+      <w:r>
+        <w:t>clearly</w:t>
+      </w:r>
+      <w:proofErr w:type="spellEnd"/>
+      <w:r>
+        <w:t xml:space="preserve"> </w:t>
+      </w:r>
+      <w:proofErr w:type="spellStart"/>
+      <w:r>
+        <w:t>populist</w:t>
+      </w:r>
+      <w:proofErr w:type="spellEnd"/>
+      <w:r>
+        <w:t xml:space="preserve"> </w:t>
+      </w:r>
+      <w:proofErr w:type="spellStart"/>
+      <w:r>
+        <w:t>elements</w:t>
+      </w:r>
+      <w:proofErr w:type="spellEnd"/>
+      <w:r>
+        <w:t xml:space="preserve"> </w:t>
+      </w:r>
+      <w:proofErr w:type="spellStart"/>
+      <w:r>
+        <w:t>but</w:t>
+      </w:r>
+      <w:proofErr w:type="spellEnd"/>
+      <w:r>
+        <w:t xml:space="preserve"> </w:t>
+      </w:r>
+      <w:proofErr w:type="spellStart"/>
+      <w:r>
+        <w:t>either</w:t>
+      </w:r>
+      <w:proofErr w:type="spellEnd"/>
+      <w:r>
+        <w:t xml:space="preserve"> does </w:t>
+      </w:r>
+      <w:proofErr w:type="spellStart"/>
+      <w:r>
+        <w:t>not</w:t>
+      </w:r>
+      <w:proofErr w:type="spellEnd"/>
+      <w:r>
+        <w:t xml:space="preserve"> use </w:t>
+      </w:r>
+      <w:proofErr w:type="spellStart"/>
+      <w:r>
+        <w:t>them</w:t>
+      </w:r>
+      <w:proofErr w:type="spellEnd"/>
+      <w:r>
+        <w:t xml:space="preserve"> </w:t>
+      </w:r>
+      <w:proofErr w:type="spellStart"/>
+      <w:r>
+        <w:t>consistently</w:t>
+      </w:r>
+      <w:proofErr w:type="spellEnd"/>
+      <w:r>
+        <w:t xml:space="preserve"> </w:t>
+      </w:r>
+      <w:proofErr w:type="spellStart"/>
+      <w:r>
+        <w:t>or</w:t>
+      </w:r>
+      <w:proofErr w:type="spellEnd"/>
+      <w:r>
+        <w:t xml:space="preserve"> </w:t>
+      </w:r>
+      <w:proofErr w:type="spellStart"/>
+      <w:r>
+        <w:t>tempers</w:t>
+      </w:r>
+      <w:proofErr w:type="spellEnd"/>
+      <w:r>
+        <w:t xml:space="preserve"> </w:t>
+      </w:r>
+      <w:proofErr w:type="spellStart"/>
+      <w:r>
+        <w:t>them</w:t>
+      </w:r>
+      <w:proofErr w:type="spellEnd"/>
+      <w:r>
+        <w:t xml:space="preserve"> </w:t>
+      </w:r>
+      <w:proofErr w:type="spellStart"/>
+      <w:r>
+        <w:t>by</w:t>
+      </w:r>
+      <w:proofErr w:type="spellEnd"/>
+      <w:r>
+        <w:t xml:space="preserve"> </w:t>
+      </w:r>
+      <w:proofErr w:type="spellStart"/>
+      <w:r>
+        <w:t>including</w:t>
+      </w:r>
+      <w:proofErr w:type="spellEnd"/>
+      <w:r>
+        <w:t xml:space="preserve"> non-</w:t>
+      </w:r>
+      <w:proofErr w:type="spellStart"/>
+      <w:r>
+        <w:t>populist</w:t>
+      </w:r>
+      <w:proofErr w:type="spellEnd"/>
+      <w:r>
+        <w:t xml:space="preserve"> </w:t>
+      </w:r>
+      <w:proofErr w:type="spellStart"/>
+      <w:r>
+        <w:t>elements</w:t>
+      </w:r>
+      <w:proofErr w:type="spellEnd"/>
+      <w:r>
+        <w:t xml:space="preserve">. </w:t>
+      </w:r>
+      <w:proofErr w:type="spellStart"/>
+      <w:r>
+        <w:t>Thus</w:t>
+      </w:r>
+      <w:proofErr w:type="spellEnd"/>
+      <w:r>
+        <w:t xml:space="preserve">, </w:t>
+      </w:r>
+      <w:proofErr w:type="spellStart"/>
+      <w:r>
+        <w:t>the</w:t>
+      </w:r>
+      <w:proofErr w:type="spellEnd"/>
+      <w:r>
+        <w:t xml:space="preserve"> </w:t>
+      </w:r>
+      <w:proofErr w:type="spellStart"/>
+      <w:r>
+        <w:t>discourse</w:t>
+      </w:r>
+      <w:proofErr w:type="spellEnd"/>
+      <w:r>
+        <w:t xml:space="preserve"> </w:t>
+      </w:r>
+      <w:proofErr w:type="spellStart"/>
+      <w:r>
+        <w:t>may</w:t>
+      </w:r>
+      <w:proofErr w:type="spellEnd"/>
+      <w:r>
+        <w:t xml:space="preserve"> </w:t>
+      </w:r>
+      <w:proofErr w:type="spellStart"/>
+      <w:r>
+        <w:t>have</w:t>
+      </w:r>
+      <w:proofErr w:type="spellEnd"/>
+      <w:r>
+        <w:t xml:space="preserve"> a </w:t>
+      </w:r>
+      <w:proofErr w:type="spellStart"/>
+      <w:r>
+        <w:t>romanticized</w:t>
+      </w:r>
+      <w:proofErr w:type="spellEnd"/>
+      <w:r>
+        <w:t xml:space="preserve"> </w:t>
+      </w:r>
+      <w:proofErr w:type="spellStart"/>
+      <w:r>
+        <w:t>notion</w:t>
+      </w:r>
+      <w:proofErr w:type="spellEnd"/>
+      <w:r>
+        <w:t xml:space="preserve"> </w:t>
+      </w:r>
+      <w:proofErr w:type="spellStart"/>
+      <w:r>
+        <w:t>of</w:t>
+      </w:r>
+      <w:proofErr w:type="spellEnd"/>
+      <w:r>
+        <w:t xml:space="preserve"> </w:t>
+      </w:r>
+      <w:proofErr w:type="spellStart"/>
+      <w:r>
+        <w:t>the</w:t>
+      </w:r>
+      <w:proofErr w:type="spellEnd"/>
+      <w:r>
+        <w:t xml:space="preserve"> </w:t>
+      </w:r>
+      <w:proofErr w:type="spellStart"/>
+      <w:r>
+        <w:t>people</w:t>
+      </w:r>
+      <w:proofErr w:type="spellEnd"/>
+      <w:r>
+        <w:t xml:space="preserve"> </w:t>
+      </w:r>
+      <w:proofErr w:type="spellStart"/>
+      <w:r>
+        <w:t>and</w:t>
+      </w:r>
+      <w:proofErr w:type="spellEnd"/>
+      <w:r>
+        <w:t xml:space="preserve"> </w:t>
+      </w:r>
+      <w:proofErr w:type="spellStart"/>
+      <w:r>
+        <w:t>the</w:t>
+      </w:r>
+      <w:proofErr w:type="spellEnd"/>
+      <w:r>
+        <w:t xml:space="preserve"> </w:t>
+      </w:r>
+      <w:proofErr w:type="spellStart"/>
+      <w:r>
+        <w:t>idea</w:t>
+      </w:r>
+      <w:proofErr w:type="spellEnd"/>
+      <w:r>
+        <w:t xml:space="preserve"> </w:t>
+      </w:r>
+      <w:proofErr w:type="spellStart"/>
+      <w:r>
+        <w:t>of</w:t>
+      </w:r>
+      <w:proofErr w:type="spellEnd"/>
+      <w:r>
+        <w:t xml:space="preserve"> a </w:t>
+      </w:r>
+      <w:proofErr w:type="spellStart"/>
+      <w:r>
+        <w:t>unified</w:t>
+      </w:r>
+      <w:proofErr w:type="spellEnd"/>
+      <w:r>
+        <w:t xml:space="preserve"> popular </w:t>
+      </w:r>
+      <w:proofErr w:type="spellStart"/>
+      <w:r>
+        <w:t>will</w:t>
+      </w:r>
+      <w:proofErr w:type="spellEnd"/>
+      <w:r>
+        <w:t xml:space="preserve"> </w:t>
+      </w:r>
+      <w:r>
+        <w:t>(</w:t>
+      </w:r>
+      <w:proofErr w:type="spellStart"/>
+      <w:r>
+        <w:t>indeed</w:t>
+      </w:r>
+      <w:proofErr w:type="spellEnd"/>
+      <w:r>
+        <w:t xml:space="preserve">, it must in </w:t>
+      </w:r>
+      <w:proofErr w:type="spellStart"/>
+      <w:r>
+        <w:t>order</w:t>
+      </w:r>
+      <w:proofErr w:type="spellEnd"/>
+      <w:r>
+        <w:t xml:space="preserve"> </w:t>
+      </w:r>
+      <w:proofErr w:type="spellStart"/>
+      <w:r>
+        <w:t>to</w:t>
+      </w:r>
+      <w:proofErr w:type="spellEnd"/>
+      <w:r>
+        <w:t xml:space="preserve"> </w:t>
+      </w:r>
+      <w:proofErr w:type="spellStart"/>
+      <w:r>
+        <w:t>be</w:t>
+      </w:r>
+      <w:proofErr w:type="spellEnd"/>
+      <w:r>
+        <w:t xml:space="preserve"> </w:t>
+      </w:r>
+      <w:proofErr w:type="spellStart"/>
+      <w:r>
+        <w:t>considered</w:t>
+      </w:r>
+      <w:proofErr w:type="spellEnd"/>
+      <w:r>
+        <w:t xml:space="preserve"> </w:t>
+      </w:r>
+      <w:proofErr w:type="spellStart"/>
+      <w:r>
+        <w:t>populist</w:t>
+      </w:r>
+      <w:proofErr w:type="spellEnd"/>
+      <w:r>
+        <w:t xml:space="preserve">), </w:t>
+      </w:r>
+      <w:proofErr w:type="spellStart"/>
+      <w:r>
+        <w:t>but</w:t>
+      </w:r>
+      <w:proofErr w:type="spellEnd"/>
+      <w:r>
+        <w:t xml:space="preserve"> it </w:t>
+      </w:r>
+      <w:proofErr w:type="spellStart"/>
+      <w:r>
+        <w:t>avoids</w:t>
+      </w:r>
+      <w:proofErr w:type="spellEnd"/>
+      <w:r>
+        <w:t xml:space="preserve"> </w:t>
+      </w:r>
+      <w:proofErr w:type="spellStart"/>
+      <w:r>
+        <w:t>bellicose</w:t>
+      </w:r>
+      <w:proofErr w:type="spellEnd"/>
+      <w:r>
+        <w:t xml:space="preserve"> </w:t>
+      </w:r>
+      <w:proofErr w:type="spellStart"/>
+      <w:r>
+        <w:t>language</w:t>
+      </w:r>
+      <w:proofErr w:type="spellEnd"/>
+      <w:r>
+        <w:t xml:space="preserve"> </w:t>
+      </w:r>
+      <w:proofErr w:type="spellStart"/>
+      <w:r>
+        <w:t>or</w:t>
+      </w:r>
+      <w:proofErr w:type="spellEnd"/>
+      <w:r>
+        <w:t xml:space="preserve"> </w:t>
+      </w:r>
+      <w:proofErr w:type="spellStart"/>
+      <w:r>
+        <w:t>references</w:t>
+      </w:r>
+      <w:proofErr w:type="spellEnd"/>
+      <w:r>
+        <w:t xml:space="preserve"> </w:t>
+      </w:r>
+      <w:proofErr w:type="spellStart"/>
+      <w:r>
+        <w:t>to</w:t>
+      </w:r>
+      <w:proofErr w:type="spellEnd"/>
+      <w:r>
+        <w:t xml:space="preserve"> </w:t>
+      </w:r>
+      <w:proofErr w:type="spellStart"/>
+      <w:r>
+        <w:t>cosmic</w:t>
+      </w:r>
+      <w:proofErr w:type="spellEnd"/>
+      <w:r>
+        <w:t xml:space="preserve"> </w:t>
+      </w:r>
+      <w:proofErr w:type="spellStart"/>
+      <w:r>
+        <w:t>proportions</w:t>
+      </w:r>
+      <w:proofErr w:type="spellEnd"/>
+      <w:r>
+        <w:t xml:space="preserve"> </w:t>
+      </w:r>
+      <w:proofErr w:type="spellStart"/>
+      <w:r>
+        <w:t>or</w:t>
+      </w:r>
+      <w:proofErr w:type="spellEnd"/>
+      <w:r>
+        <w:t xml:space="preserve"> </w:t>
+      </w:r>
+      <w:proofErr w:type="spellStart"/>
+      <w:r>
+        <w:t>any</w:t>
+      </w:r>
+      <w:proofErr w:type="spellEnd"/>
+      <w:r>
+        <w:t xml:space="preserve"> particular </w:t>
+      </w:r>
+      <w:proofErr w:type="spellStart"/>
+      <w:r>
+        <w:t>enemy</w:t>
+      </w:r>
+      <w:proofErr w:type="spellEnd"/>
+      <w:r>
+        <w:t xml:space="preserve">. </w:t>
+      </w:r>
+    </w:p>
+    <w:p>
+      <w:pPr>
+        <w:jc w:val="both"/>
+      </w:pPr>
+      <w:r>
         <w:t xml:space="preserve">0 A speech in </w:t>
       </w:r>
       <w:proofErr w:type="spellStart"/>

</xml_diff>